<commit_message>
Updated ERD and use case diagram
</commit_message>
<xml_diff>
--- a/GroupDesignAssignment_RentATent.docx
+++ b/GroupDesignAssignment_RentATent.docx
@@ -1,6 +1,6 @@
 
 <file path=word/document.xml><?xml version="1.0" encoding="utf-8"?>
-<w:document xmlns:wpc="http://schemas.microsoft.com/office/word/2010/wordprocessingCanvas" xmlns:cx="http://schemas.microsoft.com/office/drawing/2014/chartex" xmlns:cx1="http://schemas.microsoft.com/office/drawing/2015/9/8/chartex" xmlns:mc="http://schemas.openxmlformats.org/markup-compatibility/2006" xmlns:o="urn:schemas-microsoft-com:office:office" xmlns:r="http://schemas.openxmlformats.org/officeDocument/2006/relationships" xmlns:m="http://schemas.openxmlformats.org/officeDocument/2006/math" xmlns:v="urn:schemas-microsoft-com:vml" xmlns:wp14="http://schemas.microsoft.com/office/word/2010/wordprocessingDrawing" xmlns:wp="http://schemas.openxmlformats.org/drawingml/2006/wordprocessingDrawing" xmlns:w10="urn:schemas-microsoft-com:office:word" xmlns:w="http://schemas.openxmlformats.org/wordprocessingml/2006/main" xmlns:w14="http://schemas.microsoft.com/office/word/2010/wordml" xmlns:w15="http://schemas.microsoft.com/office/word/2012/wordml" xmlns:w16se="http://schemas.microsoft.com/office/word/2015/wordml/symex" xmlns:wpg="http://schemas.microsoft.com/office/word/2010/wordprocessingGroup" xmlns:wpi="http://schemas.microsoft.com/office/word/2010/wordprocessingInk" xmlns:wne="http://schemas.microsoft.com/office/word/2006/wordml" xmlns:wps="http://schemas.microsoft.com/office/word/2010/wordprocessingShape" mc:Ignorable="w14 w15 w16se wp14">
+<w:document xmlns:wpc="http://schemas.microsoft.com/office/word/2010/wordprocessingCanvas" xmlns:cx="http://schemas.microsoft.com/office/drawing/2014/chartex" xmlns:cx1="http://schemas.microsoft.com/office/drawing/2015/9/8/chartex" xmlns:cx2="http://schemas.microsoft.com/office/drawing/2015/10/21/chartex" xmlns:cx3="http://schemas.microsoft.com/office/drawing/2016/5/9/chartex" xmlns:cx4="http://schemas.microsoft.com/office/drawing/2016/5/10/chartex" xmlns:cx5="http://schemas.microsoft.com/office/drawing/2016/5/11/chartex" xmlns:cx6="http://schemas.microsoft.com/office/drawing/2016/5/12/chartex" xmlns:cx7="http://schemas.microsoft.com/office/drawing/2016/5/13/chartex" xmlns:cx8="http://schemas.microsoft.com/office/drawing/2016/5/14/chartex" xmlns:mc="http://schemas.openxmlformats.org/markup-compatibility/2006" xmlns:aink="http://schemas.microsoft.com/office/drawing/2016/ink" xmlns:am3d="http://schemas.microsoft.com/office/drawing/2017/model3d" xmlns:o="urn:schemas-microsoft-com:office:office" xmlns:r="http://schemas.openxmlformats.org/officeDocument/2006/relationships" xmlns:m="http://schemas.openxmlformats.org/officeDocument/2006/math" xmlns:v="urn:schemas-microsoft-com:vml" xmlns:wp14="http://schemas.microsoft.com/office/word/2010/wordprocessingDrawing" xmlns:wp="http://schemas.openxmlformats.org/drawingml/2006/wordprocessingDrawing" xmlns:w10="urn:schemas-microsoft-com:office:word" xmlns:w="http://schemas.openxmlformats.org/wordprocessingml/2006/main" xmlns:w14="http://schemas.microsoft.com/office/word/2010/wordml" xmlns:w15="http://schemas.microsoft.com/office/word/2012/wordml" xmlns:w16cid="http://schemas.microsoft.com/office/word/2016/wordml/cid" xmlns:w16se="http://schemas.microsoft.com/office/word/2015/wordml/symex" xmlns:wpg="http://schemas.microsoft.com/office/word/2010/wordprocessingGroup" xmlns:wpi="http://schemas.microsoft.com/office/word/2010/wordprocessingInk" xmlns:wne="http://schemas.microsoft.com/office/word/2006/wordml" xmlns:wps="http://schemas.microsoft.com/office/word/2010/wordprocessingShape" mc:Ignorable="w14 w15 w16se w16cid wp14">
   <w:body>
     <w:p>
       <w:pPr>
@@ -47,7 +47,7 @@
           <w:sz w:val="24"/>
           <w:szCs w:val="24"/>
         </w:rPr>
-        <w:t>Rent-A-Tent (RAT) has various shipping containers placed in public areas around the Metro Vancouver Area and are accessible to anyone with a RAT account. For only $5* a month (based on a 1 year subscription) every user has access to every container and is able to rent out any tent! You no longer need to store a bulky tent, simply return it back to any container, doesn’t even need to be the same container</w:t>
+        <w:t xml:space="preserve">Rent-A-Tent (RAT) has various shipping containers placed in public areas around the Metro Vancouver Area and are accessible to anyone with a RAT account. For only $5* a month (based on a 1 year subscription) every user has access to every container and is able to rent out any tent! You no longer need to store a bulky tent, simply return it back to any container, doesn’t even need to be the same </w:t>
       </w:r>
       <w:proofErr w:type="gramStart"/>
       <w:r>
@@ -57,7 +57,7 @@
           <w:sz w:val="24"/>
           <w:szCs w:val="24"/>
         </w:rPr>
-        <w:t>!.</w:t>
+        <w:t>container!.</w:t>
       </w:r>
       <w:proofErr w:type="gramEnd"/>
     </w:p>
@@ -293,7 +293,25 @@
           <w:sz w:val="24"/>
           <w:szCs w:val="24"/>
         </w:rPr>
-        <w:t>Admin: Add a new item</w:t>
+        <w:t xml:space="preserve">Admin: Add/update/delete </w:t>
+      </w:r>
+      <w:r>
+        <w:rPr>
+          <w:rFonts w:eastAsia="Times New Roman" w:cstheme="minorHAnsi"/>
+          <w:color w:val="000000"/>
+          <w:sz w:val="24"/>
+          <w:szCs w:val="24"/>
+        </w:rPr>
+        <w:t>item</w:t>
+      </w:r>
+      <w:r>
+        <w:rPr>
+          <w:rFonts w:eastAsia="Times New Roman" w:cstheme="minorHAnsi"/>
+          <w:color w:val="000000"/>
+          <w:sz w:val="24"/>
+          <w:szCs w:val="24"/>
+        </w:rPr>
+        <w:t>s</w:t>
       </w:r>
     </w:p>
     <w:p>
@@ -318,7 +336,7 @@
           <w:sz w:val="24"/>
           <w:szCs w:val="24"/>
         </w:rPr>
-        <w:t>Admin: Add a new container</w:t>
+        <w:t>Admin: Add/update/delete products</w:t>
       </w:r>
     </w:p>
     <w:p>
@@ -343,7 +361,50 @@
           <w:sz w:val="24"/>
           <w:szCs w:val="24"/>
         </w:rPr>
-        <w:t>Admin: See all loan records</w:t>
+        <w:t>Admin: Add a new container</w:t>
+      </w:r>
+    </w:p>
+    <w:p>
+      <w:pPr>
+        <w:numPr>
+          <w:ilvl w:val="0"/>
+          <w:numId w:val="1"/>
+        </w:numPr>
+        <w:spacing w:after="0" w:line="240" w:lineRule="auto"/>
+        <w:textAlignment w:val="baseline"/>
+        <w:rPr>
+          <w:rFonts w:eastAsia="Times New Roman" w:cstheme="minorHAnsi"/>
+          <w:color w:val="000000"/>
+          <w:sz w:val="24"/>
+          <w:szCs w:val="24"/>
+        </w:rPr>
+      </w:pPr>
+      <w:r>
+        <w:rPr>
+          <w:rFonts w:eastAsia="Times New Roman" w:cstheme="minorHAnsi"/>
+          <w:color w:val="000000"/>
+          <w:sz w:val="24"/>
+          <w:szCs w:val="24"/>
+        </w:rPr>
+        <w:t xml:space="preserve">Admin: See all </w:t>
+      </w:r>
+      <w:r>
+        <w:rPr>
+          <w:rFonts w:eastAsia="Times New Roman" w:cstheme="minorHAnsi"/>
+          <w:color w:val="000000"/>
+          <w:sz w:val="24"/>
+          <w:szCs w:val="24"/>
+        </w:rPr>
+        <w:t>rental</w:t>
+      </w:r>
+      <w:r>
+        <w:rPr>
+          <w:rFonts w:eastAsia="Times New Roman" w:cstheme="minorHAnsi"/>
+          <w:color w:val="000000"/>
+          <w:sz w:val="24"/>
+          <w:szCs w:val="24"/>
+        </w:rPr>
+        <w:t xml:space="preserve"> records</w:t>
       </w:r>
     </w:p>
     <w:p>
@@ -775,19 +836,17 @@
           <w:docGrid w:linePitch="360"/>
         </w:sectPr>
       </w:pPr>
-      <w:r>
-        <w:rPr>
-          <w:rFonts w:ascii="Times New Roman" w:eastAsia="Times New Roman" w:hAnsi="Times New Roman" w:cs="Times New Roman"/>
+      <w:bookmarkStart w:id="0" w:name="_GoBack"/>
+      <w:r>
+        <w:rPr>
           <w:noProof/>
-          <w:sz w:val="24"/>
-          <w:szCs w:val="24"/>
         </w:rPr>
         <w:lastRenderedPageBreak/>
         <w:drawing>
           <wp:inline distT="0" distB="0" distL="0" distR="0">
-            <wp:extent cx="5532391" cy="9144265"/>
+            <wp:extent cx="4954921" cy="8631809"/>
             <wp:effectExtent l="0" t="0" r="0" b="0"/>
-            <wp:docPr id="1" name="Picture 1" descr="D:\Work\Git\Rent-A-Tent\images\Use Case Diagram.jpg"/>
+            <wp:docPr id="4" name="Picture 4" descr="C:\Users\Administrator\AppData\Local\Microsoft\Windows\INetCache\Content.Word\Use Case Diagram.jpg"/>
             <wp:cNvGraphicFramePr>
               <a:graphicFrameLocks xmlns:a="http://schemas.openxmlformats.org/drawingml/2006/main" noChangeAspect="1"/>
             </wp:cNvGraphicFramePr>
@@ -795,7 +854,7 @@
               <a:graphicData uri="http://schemas.openxmlformats.org/drawingml/2006/picture">
                 <pic:pic xmlns:pic="http://schemas.openxmlformats.org/drawingml/2006/picture">
                   <pic:nvPicPr>
-                    <pic:cNvPr id="0" name="Picture 1" descr="D:\Work\Git\Rent-A-Tent\images\Use Case Diagram.jpg"/>
+                    <pic:cNvPr id="0" name="Picture 2" descr="C:\Users\Administrator\AppData\Local\Microsoft\Windows\INetCache\Content.Word\Use Case Diagram.jpg"/>
                     <pic:cNvPicPr>
                       <a:picLocks noChangeAspect="1" noChangeArrowheads="1"/>
                     </pic:cNvPicPr>
@@ -816,7 +875,7 @@
                   <pic:spPr bwMode="auto">
                     <a:xfrm>
                       <a:off x="0" y="0"/>
-                      <a:ext cx="5544753" cy="9164697"/>
+                      <a:ext cx="4960434" cy="8641412"/>
                     </a:xfrm>
                     <a:prstGeom prst="rect">
                       <a:avLst/>
@@ -832,6 +891,7 @@
           </wp:inline>
         </w:drawing>
       </w:r>
+      <w:bookmarkEnd w:id="0"/>
     </w:p>
     <w:p>
       <w:pPr>
@@ -854,9 +914,9 @@
         <w:lastRenderedPageBreak/>
         <w:drawing>
           <wp:inline distT="0" distB="0" distL="0" distR="0">
-            <wp:extent cx="9144000" cy="4665867"/>
-            <wp:effectExtent l="0" t="0" r="0" b="1905"/>
-            <wp:docPr id="2" name="Picture 2" descr="D:\Work\Git\Rent-A-Tent\images\ERD.JPG"/>
+            <wp:extent cx="9135110" cy="5820410"/>
+            <wp:effectExtent l="0" t="0" r="8890" b="8890"/>
+            <wp:docPr id="3" name="Picture 3" descr="C:\Users\Administrator\AppData\Local\Microsoft\Windows\INetCache\Content.Word\ERD.JPG"/>
             <wp:cNvGraphicFramePr>
               <a:graphicFrameLocks xmlns:a="http://schemas.openxmlformats.org/drawingml/2006/main" noChangeAspect="1"/>
             </wp:cNvGraphicFramePr>
@@ -864,13 +924,13 @@
               <a:graphicData uri="http://schemas.openxmlformats.org/drawingml/2006/picture">
                 <pic:pic xmlns:pic="http://schemas.openxmlformats.org/drawingml/2006/picture">
                   <pic:nvPicPr>
-                    <pic:cNvPr id="0" name="Picture 1" descr="D:\Work\Git\Rent-A-Tent\images\ERD.JPG"/>
+                    <pic:cNvPr id="0" name="Picture 1" descr="C:\Users\Administrator\AppData\Local\Microsoft\Windows\INetCache\Content.Word\ERD.JPG"/>
                     <pic:cNvPicPr>
                       <a:picLocks noChangeAspect="1" noChangeArrowheads="1"/>
                     </pic:cNvPicPr>
                   </pic:nvPicPr>
                   <pic:blipFill>
-                    <a:blip r:embed="rId9" cstate="print">
+                    <a:blip r:embed="rId9">
                       <a:extLst>
                         <a:ext uri="{28A0092B-C50C-407E-A947-70E740481C1C}">
                           <a14:useLocalDpi xmlns:a14="http://schemas.microsoft.com/office/drawing/2010/main" val="0"/>
@@ -885,7 +945,7 @@
                   <pic:spPr bwMode="auto">
                     <a:xfrm>
                       <a:off x="0" y="0"/>
-                      <a:ext cx="9144000" cy="4665867"/>
+                      <a:ext cx="9135110" cy="5820410"/>
                     </a:xfrm>
                     <a:prstGeom prst="rect">
                       <a:avLst/>
@@ -901,8 +961,6 @@
           </wp:inline>
         </w:drawing>
       </w:r>
-      <w:bookmarkStart w:id="0" w:name="_GoBack"/>
-      <w:bookmarkEnd w:id="0"/>
     </w:p>
     <w:sectPr>
       <w:pgSz w:w="15840" w:h="12240" w:orient="landscape"/>
@@ -915,7 +973,7 @@
 </file>
 
 <file path=word/endnotes.xml><?xml version="1.0" encoding="utf-8"?>
-<w:endnotes xmlns:wpc="http://schemas.microsoft.com/office/word/2010/wordprocessingCanvas" xmlns:cx="http://schemas.microsoft.com/office/drawing/2014/chartex" xmlns:cx1="http://schemas.microsoft.com/office/drawing/2015/9/8/chartex" xmlns:mc="http://schemas.openxmlformats.org/markup-compatibility/2006" xmlns:o="urn:schemas-microsoft-com:office:office" xmlns:r="http://schemas.openxmlformats.org/officeDocument/2006/relationships" xmlns:m="http://schemas.openxmlformats.org/officeDocument/2006/math" xmlns:v="urn:schemas-microsoft-com:vml" xmlns:wp14="http://schemas.microsoft.com/office/word/2010/wordprocessingDrawing" xmlns:wp="http://schemas.openxmlformats.org/drawingml/2006/wordprocessingDrawing" xmlns:w10="urn:schemas-microsoft-com:office:word" xmlns:w="http://schemas.openxmlformats.org/wordprocessingml/2006/main" xmlns:w14="http://schemas.microsoft.com/office/word/2010/wordml" xmlns:w15="http://schemas.microsoft.com/office/word/2012/wordml" xmlns:w16se="http://schemas.microsoft.com/office/word/2015/wordml/symex" xmlns:wpg="http://schemas.microsoft.com/office/word/2010/wordprocessingGroup" xmlns:wpi="http://schemas.microsoft.com/office/word/2010/wordprocessingInk" xmlns:wne="http://schemas.microsoft.com/office/word/2006/wordml" xmlns:wps="http://schemas.microsoft.com/office/word/2010/wordprocessingShape" mc:Ignorable="w14 w15 w16se wp14">
+<w:endnotes xmlns:wpc="http://schemas.microsoft.com/office/word/2010/wordprocessingCanvas" xmlns:cx="http://schemas.microsoft.com/office/drawing/2014/chartex" xmlns:cx1="http://schemas.microsoft.com/office/drawing/2015/9/8/chartex" xmlns:cx2="http://schemas.microsoft.com/office/drawing/2015/10/21/chartex" xmlns:cx3="http://schemas.microsoft.com/office/drawing/2016/5/9/chartex" xmlns:cx4="http://schemas.microsoft.com/office/drawing/2016/5/10/chartex" xmlns:cx5="http://schemas.microsoft.com/office/drawing/2016/5/11/chartex" xmlns:cx6="http://schemas.microsoft.com/office/drawing/2016/5/12/chartex" xmlns:cx7="http://schemas.microsoft.com/office/drawing/2016/5/13/chartex" xmlns:cx8="http://schemas.microsoft.com/office/drawing/2016/5/14/chartex" xmlns:mc="http://schemas.openxmlformats.org/markup-compatibility/2006" xmlns:aink="http://schemas.microsoft.com/office/drawing/2016/ink" xmlns:am3d="http://schemas.microsoft.com/office/drawing/2017/model3d" xmlns:o="urn:schemas-microsoft-com:office:office" xmlns:r="http://schemas.openxmlformats.org/officeDocument/2006/relationships" xmlns:m="http://schemas.openxmlformats.org/officeDocument/2006/math" xmlns:v="urn:schemas-microsoft-com:vml" xmlns:wp14="http://schemas.microsoft.com/office/word/2010/wordprocessingDrawing" xmlns:wp="http://schemas.openxmlformats.org/drawingml/2006/wordprocessingDrawing" xmlns:w10="urn:schemas-microsoft-com:office:word" xmlns:w="http://schemas.openxmlformats.org/wordprocessingml/2006/main" xmlns:w14="http://schemas.microsoft.com/office/word/2010/wordml" xmlns:w15="http://schemas.microsoft.com/office/word/2012/wordml" xmlns:w16cid="http://schemas.microsoft.com/office/word/2016/wordml/cid" xmlns:w16se="http://schemas.microsoft.com/office/word/2015/wordml/symex" xmlns:wpg="http://schemas.microsoft.com/office/word/2010/wordprocessingGroup" xmlns:wpi="http://schemas.microsoft.com/office/word/2010/wordprocessingInk" xmlns:wne="http://schemas.microsoft.com/office/word/2006/wordml" xmlns:wps="http://schemas.microsoft.com/office/word/2010/wordprocessingShape" mc:Ignorable="w14 w15 w16se w16cid wp14">
   <w:endnote w:type="separator" w:id="-1">
     <w:p>
       <w:pPr>
@@ -940,7 +998,7 @@
 </file>
 
 <file path=word/footnotes.xml><?xml version="1.0" encoding="utf-8"?>
-<w:footnotes xmlns:wpc="http://schemas.microsoft.com/office/word/2010/wordprocessingCanvas" xmlns:cx="http://schemas.microsoft.com/office/drawing/2014/chartex" xmlns:cx1="http://schemas.microsoft.com/office/drawing/2015/9/8/chartex" xmlns:mc="http://schemas.openxmlformats.org/markup-compatibility/2006" xmlns:o="urn:schemas-microsoft-com:office:office" xmlns:r="http://schemas.openxmlformats.org/officeDocument/2006/relationships" xmlns:m="http://schemas.openxmlformats.org/officeDocument/2006/math" xmlns:v="urn:schemas-microsoft-com:vml" xmlns:wp14="http://schemas.microsoft.com/office/word/2010/wordprocessingDrawing" xmlns:wp="http://schemas.openxmlformats.org/drawingml/2006/wordprocessingDrawing" xmlns:w10="urn:schemas-microsoft-com:office:word" xmlns:w="http://schemas.openxmlformats.org/wordprocessingml/2006/main" xmlns:w14="http://schemas.microsoft.com/office/word/2010/wordml" xmlns:w15="http://schemas.microsoft.com/office/word/2012/wordml" xmlns:w16se="http://schemas.microsoft.com/office/word/2015/wordml/symex" xmlns:wpg="http://schemas.microsoft.com/office/word/2010/wordprocessingGroup" xmlns:wpi="http://schemas.microsoft.com/office/word/2010/wordprocessingInk" xmlns:wne="http://schemas.microsoft.com/office/word/2006/wordml" xmlns:wps="http://schemas.microsoft.com/office/word/2010/wordprocessingShape" mc:Ignorable="w14 w15 w16se wp14">
+<w:footnotes xmlns:wpc="http://schemas.microsoft.com/office/word/2010/wordprocessingCanvas" xmlns:cx="http://schemas.microsoft.com/office/drawing/2014/chartex" xmlns:cx1="http://schemas.microsoft.com/office/drawing/2015/9/8/chartex" xmlns:cx2="http://schemas.microsoft.com/office/drawing/2015/10/21/chartex" xmlns:cx3="http://schemas.microsoft.com/office/drawing/2016/5/9/chartex" xmlns:cx4="http://schemas.microsoft.com/office/drawing/2016/5/10/chartex" xmlns:cx5="http://schemas.microsoft.com/office/drawing/2016/5/11/chartex" xmlns:cx6="http://schemas.microsoft.com/office/drawing/2016/5/12/chartex" xmlns:cx7="http://schemas.microsoft.com/office/drawing/2016/5/13/chartex" xmlns:cx8="http://schemas.microsoft.com/office/drawing/2016/5/14/chartex" xmlns:mc="http://schemas.openxmlformats.org/markup-compatibility/2006" xmlns:aink="http://schemas.microsoft.com/office/drawing/2016/ink" xmlns:am3d="http://schemas.microsoft.com/office/drawing/2017/model3d" xmlns:o="urn:schemas-microsoft-com:office:office" xmlns:r="http://schemas.openxmlformats.org/officeDocument/2006/relationships" xmlns:m="http://schemas.openxmlformats.org/officeDocument/2006/math" xmlns:v="urn:schemas-microsoft-com:vml" xmlns:wp14="http://schemas.microsoft.com/office/word/2010/wordprocessingDrawing" xmlns:wp="http://schemas.openxmlformats.org/drawingml/2006/wordprocessingDrawing" xmlns:w10="urn:schemas-microsoft-com:office:word" xmlns:w="http://schemas.openxmlformats.org/wordprocessingml/2006/main" xmlns:w14="http://schemas.microsoft.com/office/word/2010/wordml" xmlns:w15="http://schemas.microsoft.com/office/word/2012/wordml" xmlns:w16cid="http://schemas.microsoft.com/office/word/2016/wordml/cid" xmlns:w16se="http://schemas.microsoft.com/office/word/2015/wordml/symex" xmlns:wpg="http://schemas.microsoft.com/office/word/2010/wordprocessingGroup" xmlns:wpi="http://schemas.microsoft.com/office/word/2010/wordprocessingInk" xmlns:wne="http://schemas.microsoft.com/office/word/2006/wordml" xmlns:wps="http://schemas.microsoft.com/office/word/2010/wordprocessingShape" mc:Ignorable="w14 w15 w16se w16cid wp14">
   <w:footnote w:type="separator" w:id="-1">
     <w:p>
       <w:pPr>
@@ -965,7 +1023,7 @@
 </file>
 
 <file path=word/header1.xml><?xml version="1.0" encoding="utf-8"?>
-<w:hdr xmlns:wpc="http://schemas.microsoft.com/office/word/2010/wordprocessingCanvas" xmlns:cx="http://schemas.microsoft.com/office/drawing/2014/chartex" xmlns:cx1="http://schemas.microsoft.com/office/drawing/2015/9/8/chartex" xmlns:mc="http://schemas.openxmlformats.org/markup-compatibility/2006" xmlns:o="urn:schemas-microsoft-com:office:office" xmlns:r="http://schemas.openxmlformats.org/officeDocument/2006/relationships" xmlns:m="http://schemas.openxmlformats.org/officeDocument/2006/math" xmlns:v="urn:schemas-microsoft-com:vml" xmlns:wp14="http://schemas.microsoft.com/office/word/2010/wordprocessingDrawing" xmlns:wp="http://schemas.openxmlformats.org/drawingml/2006/wordprocessingDrawing" xmlns:w10="urn:schemas-microsoft-com:office:word" xmlns:w="http://schemas.openxmlformats.org/wordprocessingml/2006/main" xmlns:w14="http://schemas.microsoft.com/office/word/2010/wordml" xmlns:w15="http://schemas.microsoft.com/office/word/2012/wordml" xmlns:w16se="http://schemas.microsoft.com/office/word/2015/wordml/symex" xmlns:wpg="http://schemas.microsoft.com/office/word/2010/wordprocessingGroup" xmlns:wpi="http://schemas.microsoft.com/office/word/2010/wordprocessingInk" xmlns:wne="http://schemas.microsoft.com/office/word/2006/wordml" xmlns:wps="http://schemas.microsoft.com/office/word/2010/wordprocessingShape" mc:Ignorable="w14 w15 w16se wp14">
+<w:hdr xmlns:wpc="http://schemas.microsoft.com/office/word/2010/wordprocessingCanvas" xmlns:cx="http://schemas.microsoft.com/office/drawing/2014/chartex" xmlns:cx1="http://schemas.microsoft.com/office/drawing/2015/9/8/chartex" xmlns:cx2="http://schemas.microsoft.com/office/drawing/2015/10/21/chartex" xmlns:cx3="http://schemas.microsoft.com/office/drawing/2016/5/9/chartex" xmlns:cx4="http://schemas.microsoft.com/office/drawing/2016/5/10/chartex" xmlns:cx5="http://schemas.microsoft.com/office/drawing/2016/5/11/chartex" xmlns:cx6="http://schemas.microsoft.com/office/drawing/2016/5/12/chartex" xmlns:cx7="http://schemas.microsoft.com/office/drawing/2016/5/13/chartex" xmlns:cx8="http://schemas.microsoft.com/office/drawing/2016/5/14/chartex" xmlns:mc="http://schemas.openxmlformats.org/markup-compatibility/2006" xmlns:aink="http://schemas.microsoft.com/office/drawing/2016/ink" xmlns:am3d="http://schemas.microsoft.com/office/drawing/2017/model3d" xmlns:o="urn:schemas-microsoft-com:office:office" xmlns:r="http://schemas.openxmlformats.org/officeDocument/2006/relationships" xmlns:m="http://schemas.openxmlformats.org/officeDocument/2006/math" xmlns:v="urn:schemas-microsoft-com:vml" xmlns:wp14="http://schemas.microsoft.com/office/word/2010/wordprocessingDrawing" xmlns:wp="http://schemas.openxmlformats.org/drawingml/2006/wordprocessingDrawing" xmlns:w10="urn:schemas-microsoft-com:office:word" xmlns:w="http://schemas.openxmlformats.org/wordprocessingml/2006/main" xmlns:w14="http://schemas.microsoft.com/office/word/2010/wordml" xmlns:w15="http://schemas.microsoft.com/office/word/2012/wordml" xmlns:w16cid="http://schemas.microsoft.com/office/word/2016/wordml/cid" xmlns:w16se="http://schemas.microsoft.com/office/word/2015/wordml/symex" xmlns:wpg="http://schemas.microsoft.com/office/word/2010/wordprocessingGroup" xmlns:wpi="http://schemas.microsoft.com/office/word/2010/wordprocessingInk" xmlns:wne="http://schemas.microsoft.com/office/word/2006/wordml" xmlns:wps="http://schemas.microsoft.com/office/word/2010/wordprocessingShape" mc:Ignorable="w14 w15 w16se w16cid wp14">
   <w:p>
     <w:pPr>
       <w:spacing w:after="0" w:line="240" w:lineRule="auto"/>
@@ -1100,7 +1158,7 @@
 </file>
 
 <file path=word/numbering.xml><?xml version="1.0" encoding="utf-8"?>
-<w:numbering xmlns:wpc="http://schemas.microsoft.com/office/word/2010/wordprocessingCanvas" xmlns:cx="http://schemas.microsoft.com/office/drawing/2014/chartex" xmlns:cx1="http://schemas.microsoft.com/office/drawing/2015/9/8/chartex" xmlns:mc="http://schemas.openxmlformats.org/markup-compatibility/2006" xmlns:o="urn:schemas-microsoft-com:office:office" xmlns:r="http://schemas.openxmlformats.org/officeDocument/2006/relationships" xmlns:m="http://schemas.openxmlformats.org/officeDocument/2006/math" xmlns:v="urn:schemas-microsoft-com:vml" xmlns:wp14="http://schemas.microsoft.com/office/word/2010/wordprocessingDrawing" xmlns:wp="http://schemas.openxmlformats.org/drawingml/2006/wordprocessingDrawing" xmlns:w10="urn:schemas-microsoft-com:office:word" xmlns:w="http://schemas.openxmlformats.org/wordprocessingml/2006/main" xmlns:w14="http://schemas.microsoft.com/office/word/2010/wordml" xmlns:w15="http://schemas.microsoft.com/office/word/2012/wordml" xmlns:w16se="http://schemas.microsoft.com/office/word/2015/wordml/symex" xmlns:wpg="http://schemas.microsoft.com/office/word/2010/wordprocessingGroup" xmlns:wpi="http://schemas.microsoft.com/office/word/2010/wordprocessingInk" xmlns:wne="http://schemas.microsoft.com/office/word/2006/wordml" xmlns:wps="http://schemas.microsoft.com/office/word/2010/wordprocessingShape" mc:Ignorable="w14 w15 w16se wp14">
+<w:numbering xmlns:wpc="http://schemas.microsoft.com/office/word/2010/wordprocessingCanvas" xmlns:cx="http://schemas.microsoft.com/office/drawing/2014/chartex" xmlns:cx1="http://schemas.microsoft.com/office/drawing/2015/9/8/chartex" xmlns:cx2="http://schemas.microsoft.com/office/drawing/2015/10/21/chartex" xmlns:cx3="http://schemas.microsoft.com/office/drawing/2016/5/9/chartex" xmlns:cx4="http://schemas.microsoft.com/office/drawing/2016/5/10/chartex" xmlns:cx5="http://schemas.microsoft.com/office/drawing/2016/5/11/chartex" xmlns:cx6="http://schemas.microsoft.com/office/drawing/2016/5/12/chartex" xmlns:cx7="http://schemas.microsoft.com/office/drawing/2016/5/13/chartex" xmlns:cx8="http://schemas.microsoft.com/office/drawing/2016/5/14/chartex" xmlns:mc="http://schemas.openxmlformats.org/markup-compatibility/2006" xmlns:aink="http://schemas.microsoft.com/office/drawing/2016/ink" xmlns:am3d="http://schemas.microsoft.com/office/drawing/2017/model3d" xmlns:o="urn:schemas-microsoft-com:office:office" xmlns:r="http://schemas.openxmlformats.org/officeDocument/2006/relationships" xmlns:m="http://schemas.openxmlformats.org/officeDocument/2006/math" xmlns:v="urn:schemas-microsoft-com:vml" xmlns:wp14="http://schemas.microsoft.com/office/word/2010/wordprocessingDrawing" xmlns:wp="http://schemas.openxmlformats.org/drawingml/2006/wordprocessingDrawing" xmlns:w10="urn:schemas-microsoft-com:office:word" xmlns:w="http://schemas.openxmlformats.org/wordprocessingml/2006/main" xmlns:w14="http://schemas.microsoft.com/office/word/2010/wordml" xmlns:w15="http://schemas.microsoft.com/office/word/2012/wordml" xmlns:w16cid="http://schemas.microsoft.com/office/word/2016/wordml/cid" xmlns:w16se="http://schemas.microsoft.com/office/word/2015/wordml/symex" xmlns:wpg="http://schemas.microsoft.com/office/word/2010/wordprocessingGroup" xmlns:wpi="http://schemas.microsoft.com/office/word/2010/wordprocessingInk" xmlns:wne="http://schemas.microsoft.com/office/word/2006/wordml" xmlns:wps="http://schemas.microsoft.com/office/word/2010/wordprocessingShape" mc:Ignorable="w14 w15 w16se w16cid wp14">
   <w:abstractNum w:abstractNumId="0" w15:restartNumberingAfterBreak="0">
     <w:nsid w:val="4A4463BA"/>
     <w:multiLevelType w:val="multilevel"/>
@@ -1677,7 +1735,7 @@
 </file>
 
 <file path=word/styles.xml><?xml version="1.0" encoding="utf-8"?>
-<w:styles xmlns:mc="http://schemas.openxmlformats.org/markup-compatibility/2006" xmlns:r="http://schemas.openxmlformats.org/officeDocument/2006/relationships" xmlns:w="http://schemas.openxmlformats.org/wordprocessingml/2006/main" xmlns:w14="http://schemas.microsoft.com/office/word/2010/wordml" xmlns:w15="http://schemas.microsoft.com/office/word/2012/wordml" xmlns:w16se="http://schemas.microsoft.com/office/word/2015/wordml/symex" mc:Ignorable="w14 w15 w16se">
+<w:styles xmlns:mc="http://schemas.openxmlformats.org/markup-compatibility/2006" xmlns:r="http://schemas.openxmlformats.org/officeDocument/2006/relationships" xmlns:w="http://schemas.openxmlformats.org/wordprocessingml/2006/main" xmlns:w14="http://schemas.microsoft.com/office/word/2010/wordml" xmlns:w15="http://schemas.microsoft.com/office/word/2012/wordml" xmlns:w16cid="http://schemas.microsoft.com/office/word/2016/wordml/cid" xmlns:w16se="http://schemas.microsoft.com/office/word/2015/wordml/symex" mc:Ignorable="w14 w15 w16se w16cid">
   <w:docDefaults>
     <w:rPrDefault>
       <w:rPr>
@@ -1693,7 +1751,7 @@
       </w:pPr>
     </w:pPrDefault>
   </w:docDefaults>
-  <w:latentStyles w:defLockedState="0" w:defUIPriority="99" w:defSemiHidden="0" w:defUnhideWhenUsed="0" w:defQFormat="0" w:count="371">
+  <w:latentStyles w:defLockedState="0" w:defUIPriority="99" w:defSemiHidden="0" w:defUnhideWhenUsed="0" w:defQFormat="0" w:count="375">
     <w:lsdException w:name="Normal" w:uiPriority="0" w:qFormat="1"/>
     <w:lsdException w:name="heading 1" w:uiPriority="9" w:qFormat="1"/>
     <w:lsdException w:name="heading 2" w:semiHidden="1" w:uiPriority="9" w:unhideWhenUsed="1" w:qFormat="1"/>
@@ -1799,7 +1857,6 @@
     <w:lsdException w:name="HTML Sample" w:semiHidden="1" w:unhideWhenUsed="1"/>
     <w:lsdException w:name="HTML Typewriter" w:semiHidden="1" w:unhideWhenUsed="1"/>
     <w:lsdException w:name="HTML Variable" w:semiHidden="1" w:unhideWhenUsed="1"/>
-    <w:lsdException w:name="Normal Table" w:semiHidden="1" w:unhideWhenUsed="1"/>
     <w:lsdException w:name="annotation subject" w:semiHidden="1" w:unhideWhenUsed="1"/>
     <w:lsdException w:name="No List" w:semiHidden="1" w:unhideWhenUsed="1"/>
     <w:lsdException w:name="Outline List 1" w:semiHidden="1" w:unhideWhenUsed="1"/>
@@ -1843,10 +1900,8 @@
     <w:lsdException w:name="Table Elegant" w:semiHidden="1" w:unhideWhenUsed="1"/>
     <w:lsdException w:name="Table Professional" w:semiHidden="1" w:unhideWhenUsed="1"/>
     <w:lsdException w:name="Table Subtle 1" w:semiHidden="1" w:unhideWhenUsed="1"/>
-    <w:lsdException w:name="Table Subtle 2" w:semiHidden="1" w:unhideWhenUsed="1"/>
     <w:lsdException w:name="Table Web 1" w:semiHidden="1" w:unhideWhenUsed="1"/>
     <w:lsdException w:name="Table Web 2" w:semiHidden="1" w:unhideWhenUsed="1"/>
-    <w:lsdException w:name="Table Web 3" w:semiHidden="1" w:unhideWhenUsed="1"/>
     <w:lsdException w:name="Balloon Text" w:semiHidden="1" w:unhideWhenUsed="1"/>
     <w:lsdException w:name="Table Grid" w:uiPriority="39"/>
     <w:lsdException w:name="Table Theme" w:semiHidden="1" w:unhideWhenUsed="1"/>
@@ -2065,6 +2120,10 @@
     <w:lsdException w:name="List Table 5 Dark Accent 6" w:uiPriority="50"/>
     <w:lsdException w:name="List Table 6 Colorful Accent 6" w:uiPriority="51"/>
     <w:lsdException w:name="List Table 7 Colorful Accent 6" w:uiPriority="52"/>
+    <w:lsdException w:name="Mention" w:semiHidden="1" w:unhideWhenUsed="1"/>
+    <w:lsdException w:name="Smart Hyperlink" w:semiHidden="1" w:unhideWhenUsed="1"/>
+    <w:lsdException w:name="Hashtag" w:semiHidden="1" w:unhideWhenUsed="1"/>
+    <w:lsdException w:name="Unresolved Mention" w:semiHidden="1" w:unhideWhenUsed="1"/>
   </w:latentStyles>
   <w:style w:type="paragraph" w:default="1" w:styleId="Normal">
     <w:name w:val="Normal"/>

</xml_diff>

<commit_message>
Fixes on Use Case and ERD
Added subscribe to use case, and corresponding columns to User entity in ERD
</commit_message>
<xml_diff>
--- a/GroupDesignAssignment_RentATent.docx
+++ b/GroupDesignAssignment_RentATent.docx
@@ -47,7 +47,27 @@
           <w:sz w:val="24"/>
           <w:szCs w:val="24"/>
         </w:rPr>
-        <w:t xml:space="preserve">Rent-A-Tent (RAT) has various shipping containers placed in public areas around the Metro Vancouver Area and are accessible to anyone with a RAT account. For only $5* a month (based on a 1 year subscription) every user has access to every container and is able to rent out any tent! You no longer need to store a bulky tent, simply return it back to any container, doesn’t even need to be the same </w:t>
+        <w:t xml:space="preserve">Rent-A-Tent (RAT) has various shipping containers placed in public areas around the Metro Vancouver Area and are accessible to anyone with a RAT account. For only $5* a month (based on a </w:t>
+      </w:r>
+      <w:proofErr w:type="gramStart"/>
+      <w:r>
+        <w:rPr>
+          <w:rFonts w:eastAsia="Times New Roman" w:cstheme="minorHAnsi"/>
+          <w:color w:val="000000"/>
+          <w:sz w:val="24"/>
+          <w:szCs w:val="24"/>
+        </w:rPr>
+        <w:t>1 year</w:t>
+      </w:r>
+      <w:proofErr w:type="gramEnd"/>
+      <w:r>
+        <w:rPr>
+          <w:rFonts w:eastAsia="Times New Roman" w:cstheme="minorHAnsi"/>
+          <w:color w:val="000000"/>
+          <w:sz w:val="24"/>
+          <w:szCs w:val="24"/>
+        </w:rPr>
+        <w:t xml:space="preserve"> subscription) every user has access to every container and is able to rent out any tent! You no longer need to store a bulky tent, simply return it back to any container, doesn’t even need to be the same </w:t>
       </w:r>
       <w:proofErr w:type="gramStart"/>
       <w:r>
@@ -143,7 +163,27 @@
           <w:sz w:val="24"/>
           <w:szCs w:val="24"/>
         </w:rPr>
-        <w:t>User: Be able to create account</w:t>
+        <w:t xml:space="preserve">User: </w:t>
+      </w:r>
+      <w:proofErr w:type="gramStart"/>
+      <w:r>
+        <w:rPr>
+          <w:rFonts w:eastAsia="Times New Roman" w:cstheme="minorHAnsi"/>
+          <w:color w:val="000000"/>
+          <w:sz w:val="24"/>
+          <w:szCs w:val="24"/>
+        </w:rPr>
+        <w:t>Be able to</w:t>
+      </w:r>
+      <w:proofErr w:type="gramEnd"/>
+      <w:r>
+        <w:rPr>
+          <w:rFonts w:eastAsia="Times New Roman" w:cstheme="minorHAnsi"/>
+          <w:color w:val="000000"/>
+          <w:sz w:val="24"/>
+          <w:szCs w:val="24"/>
+        </w:rPr>
+        <w:t xml:space="preserve"> create account</w:t>
       </w:r>
     </w:p>
     <w:p>
@@ -168,7 +208,7 @@
           <w:sz w:val="24"/>
           <w:szCs w:val="24"/>
         </w:rPr>
-        <w:t>User: Search for specific items and their subsequent containers</w:t>
+        <w:t>User: Update own profile</w:t>
       </w:r>
     </w:p>
     <w:p>
@@ -193,7 +233,7 @@
           <w:sz w:val="24"/>
           <w:szCs w:val="24"/>
         </w:rPr>
-        <w:t>User: Be able to search for containers by location</w:t>
+        <w:t>User: Change password</w:t>
       </w:r>
     </w:p>
     <w:p>
@@ -218,7 +258,7 @@
           <w:sz w:val="24"/>
           <w:szCs w:val="24"/>
         </w:rPr>
-        <w:t>User: View rental status and privacy-protected history</w:t>
+        <w:t>User: Subscribe or renew subscription</w:t>
       </w:r>
     </w:p>
     <w:p>
@@ -243,7 +283,7 @@
           <w:sz w:val="24"/>
           <w:szCs w:val="24"/>
         </w:rPr>
-        <w:t>User: See personal loan record and loan history</w:t>
+        <w:t>User: Search for specific items and their subsequent containers</w:t>
       </w:r>
     </w:p>
     <w:p>
@@ -268,7 +308,25 @@
           <w:sz w:val="24"/>
           <w:szCs w:val="24"/>
         </w:rPr>
-        <w:t>User: Change password</w:t>
+        <w:t xml:space="preserve">User: </w:t>
+      </w:r>
+      <w:r>
+        <w:rPr>
+          <w:rFonts w:eastAsia="Times New Roman" w:cstheme="minorHAnsi"/>
+          <w:color w:val="000000"/>
+          <w:sz w:val="24"/>
+          <w:szCs w:val="24"/>
+        </w:rPr>
+        <w:t>Search</w:t>
+      </w:r>
+      <w:r>
+        <w:rPr>
+          <w:rFonts w:eastAsia="Times New Roman" w:cstheme="minorHAnsi"/>
+          <w:color w:val="000000"/>
+          <w:sz w:val="24"/>
+          <w:szCs w:val="24"/>
+        </w:rPr>
+        <w:t xml:space="preserve"> for containers by location</w:t>
       </w:r>
     </w:p>
     <w:p>
@@ -293,25 +351,7 @@
           <w:sz w:val="24"/>
           <w:szCs w:val="24"/>
         </w:rPr>
-        <w:t xml:space="preserve">Admin: Add/update/delete </w:t>
-      </w:r>
-      <w:r>
-        <w:rPr>
-          <w:rFonts w:eastAsia="Times New Roman" w:cstheme="minorHAnsi"/>
-          <w:color w:val="000000"/>
-          <w:sz w:val="24"/>
-          <w:szCs w:val="24"/>
-        </w:rPr>
-        <w:t>item</w:t>
-      </w:r>
-      <w:r>
-        <w:rPr>
-          <w:rFonts w:eastAsia="Times New Roman" w:cstheme="minorHAnsi"/>
-          <w:color w:val="000000"/>
-          <w:sz w:val="24"/>
-          <w:szCs w:val="24"/>
-        </w:rPr>
-        <w:t>s</w:t>
+        <w:t>User: View rental status and privacy-protected history</w:t>
       </w:r>
     </w:p>
     <w:p>
@@ -336,7 +376,25 @@
           <w:sz w:val="24"/>
           <w:szCs w:val="24"/>
         </w:rPr>
-        <w:t>Admin: Add/update/delete products</w:t>
+        <w:t xml:space="preserve">Admin: Add/update/delete </w:t>
+      </w:r>
+      <w:r>
+        <w:rPr>
+          <w:rFonts w:eastAsia="Times New Roman" w:cstheme="minorHAnsi"/>
+          <w:color w:val="000000"/>
+          <w:sz w:val="24"/>
+          <w:szCs w:val="24"/>
+        </w:rPr>
+        <w:t>item</w:t>
+      </w:r>
+      <w:r>
+        <w:rPr>
+          <w:rFonts w:eastAsia="Times New Roman" w:cstheme="minorHAnsi"/>
+          <w:color w:val="000000"/>
+          <w:sz w:val="24"/>
+          <w:szCs w:val="24"/>
+        </w:rPr>
+        <w:t>s</w:t>
       </w:r>
     </w:p>
     <w:p>
@@ -361,7 +419,7 @@
           <w:sz w:val="24"/>
           <w:szCs w:val="24"/>
         </w:rPr>
-        <w:t>Admin: Add a new container</w:t>
+        <w:t>Admin: Add/update/delete products</w:t>
       </w:r>
     </w:p>
     <w:p>
@@ -386,25 +444,7 @@
           <w:sz w:val="24"/>
           <w:szCs w:val="24"/>
         </w:rPr>
-        <w:t xml:space="preserve">Admin: See all </w:t>
-      </w:r>
-      <w:r>
-        <w:rPr>
-          <w:rFonts w:eastAsia="Times New Roman" w:cstheme="minorHAnsi"/>
-          <w:color w:val="000000"/>
-          <w:sz w:val="24"/>
-          <w:szCs w:val="24"/>
-        </w:rPr>
-        <w:t>rental</w:t>
-      </w:r>
-      <w:r>
-        <w:rPr>
-          <w:rFonts w:eastAsia="Times New Roman" w:cstheme="minorHAnsi"/>
-          <w:color w:val="000000"/>
-          <w:sz w:val="24"/>
-          <w:szCs w:val="24"/>
-        </w:rPr>
-        <w:t xml:space="preserve"> records</w:t>
+        <w:t>Admin: Add a new container</w:t>
       </w:r>
     </w:p>
     <w:p>
@@ -429,7 +469,25 @@
           <w:sz w:val="24"/>
           <w:szCs w:val="24"/>
         </w:rPr>
-        <w:t>Admin (or automatic): Update contents of a container</w:t>
+        <w:t xml:space="preserve">Admin: See all </w:t>
+      </w:r>
+      <w:r>
+        <w:rPr>
+          <w:rFonts w:eastAsia="Times New Roman" w:cstheme="minorHAnsi"/>
+          <w:color w:val="000000"/>
+          <w:sz w:val="24"/>
+          <w:szCs w:val="24"/>
+        </w:rPr>
+        <w:t>rental</w:t>
+      </w:r>
+      <w:r>
+        <w:rPr>
+          <w:rFonts w:eastAsia="Times New Roman" w:cstheme="minorHAnsi"/>
+          <w:color w:val="000000"/>
+          <w:sz w:val="24"/>
+          <w:szCs w:val="24"/>
+        </w:rPr>
+        <w:t xml:space="preserve"> records</w:t>
       </w:r>
     </w:p>
     <w:p>
@@ -454,7 +512,7 @@
           <w:sz w:val="24"/>
           <w:szCs w:val="24"/>
         </w:rPr>
-        <w:t>Admin: Update User profiles</w:t>
+        <w:t>Admin (or automatic): Update contents of a container</w:t>
       </w:r>
     </w:p>
     <w:p>
@@ -479,7 +537,7 @@
           <w:sz w:val="24"/>
           <w:szCs w:val="24"/>
         </w:rPr>
-        <w:t xml:space="preserve">Admin: Search user history </w:t>
+        <w:t>Admin: Update User profiles</w:t>
       </w:r>
     </w:p>
     <w:p>
@@ -504,18 +562,33 @@
           <w:sz w:val="24"/>
           <w:szCs w:val="24"/>
         </w:rPr>
+        <w:t xml:space="preserve">Admin: Search user history </w:t>
+      </w:r>
+    </w:p>
+    <w:p>
+      <w:pPr>
+        <w:numPr>
+          <w:ilvl w:val="0"/>
+          <w:numId w:val="1"/>
+        </w:numPr>
+        <w:spacing w:after="0" w:line="240" w:lineRule="auto"/>
+        <w:textAlignment w:val="baseline"/>
+        <w:rPr>
+          <w:rFonts w:eastAsia="Times New Roman" w:cstheme="minorHAnsi"/>
+          <w:color w:val="000000"/>
+          <w:sz w:val="24"/>
+          <w:szCs w:val="24"/>
+        </w:rPr>
+      </w:pPr>
+      <w:r>
+        <w:rPr>
+          <w:rFonts w:eastAsia="Times New Roman" w:cstheme="minorHAnsi"/>
+          <w:color w:val="000000"/>
+          <w:sz w:val="24"/>
+          <w:szCs w:val="24"/>
+        </w:rPr>
         <w:t>Admin: Search containers and items</w:t>
       </w:r>
-    </w:p>
-    <w:p>
-      <w:pPr>
-        <w:spacing w:after="240" w:line="240" w:lineRule="auto"/>
-        <w:rPr>
-          <w:rFonts w:eastAsia="Times New Roman" w:cstheme="minorHAnsi"/>
-          <w:sz w:val="24"/>
-          <w:szCs w:val="24"/>
-        </w:rPr>
-      </w:pPr>
     </w:p>
     <w:p>
       <w:pPr>
@@ -612,16 +685,6 @@
         </w:rPr>
         <w:t>User: Communicate with admin regarding specific equipment (i.e. to report damage)</w:t>
       </w:r>
-    </w:p>
-    <w:p>
-      <w:pPr>
-        <w:spacing w:after="0" w:line="240" w:lineRule="auto"/>
-        <w:rPr>
-          <w:rFonts w:eastAsia="Times New Roman" w:cstheme="minorHAnsi"/>
-          <w:sz w:val="24"/>
-          <w:szCs w:val="24"/>
-        </w:rPr>
-      </w:pPr>
     </w:p>
     <w:p>
       <w:pPr>
@@ -836,17 +899,27 @@
           <w:docGrid w:linePitch="360"/>
         </w:sectPr>
       </w:pPr>
-      <w:bookmarkStart w:id="0" w:name="_GoBack"/>
-      <w:r>
-        <w:rPr>
+      <w:r>
+        <w:rPr>
+          <w:rFonts w:ascii="Times New Roman" w:eastAsia="Times New Roman" w:hAnsi="Times New Roman" w:cs="Times New Roman"/>
+          <w:sz w:val="24"/>
+          <w:szCs w:val="24"/>
+        </w:rPr>
+        <w:br w:type="column"/>
+      </w:r>
+      <w:r>
+        <w:rPr>
+          <w:rFonts w:ascii="Times New Roman" w:eastAsia="Times New Roman" w:hAnsi="Times New Roman" w:cs="Times New Roman"/>
           <w:noProof/>
+          <w:sz w:val="24"/>
+          <w:szCs w:val="24"/>
         </w:rPr>
         <w:lastRenderedPageBreak/>
         <w:drawing>
           <wp:inline distT="0" distB="0" distL="0" distR="0">
-            <wp:extent cx="4954921" cy="8631809"/>
+            <wp:extent cx="4344954" cy="8371332"/>
             <wp:effectExtent l="0" t="0" r="0" b="0"/>
-            <wp:docPr id="4" name="Picture 4" descr="C:\Users\Administrator\AppData\Local\Microsoft\Windows\INetCache\Content.Word\Use Case Diagram.jpg"/>
+            <wp:docPr id="5" name="Picture 5" descr="C:\Users\Administrator\AppData\Local\Microsoft\Windows\INetCache\Content.Word\Use Case Diagram.jpg"/>
             <wp:cNvGraphicFramePr>
               <a:graphicFrameLocks xmlns:a="http://schemas.openxmlformats.org/drawingml/2006/main" noChangeAspect="1"/>
             </wp:cNvGraphicFramePr>
@@ -875,7 +948,7 @@
                   <pic:spPr bwMode="auto">
                     <a:xfrm>
                       <a:off x="0" y="0"/>
-                      <a:ext cx="4960434" cy="8641412"/>
+                      <a:ext cx="4353364" cy="8387535"/>
                     </a:xfrm>
                     <a:prstGeom prst="rect">
                       <a:avLst/>
@@ -891,7 +964,6 @@
           </wp:inline>
         </w:drawing>
       </w:r>
-      <w:bookmarkEnd w:id="0"/>
     </w:p>
     <w:p>
       <w:pPr>
@@ -905,18 +977,14 @@
       </w:pPr>
       <w:r>
         <w:rPr>
-          <w:rFonts w:ascii="Times New Roman" w:eastAsia="Times New Roman" w:hAnsi="Times New Roman" w:cs="Times New Roman"/>
           <w:noProof/>
-          <w:color w:val="FF0000"/>
-          <w:sz w:val="24"/>
-          <w:szCs w:val="24"/>
         </w:rPr>
         <w:lastRenderedPageBreak/>
         <w:drawing>
-          <wp:inline distT="0" distB="0" distL="0" distR="0">
-            <wp:extent cx="9135110" cy="5820410"/>
-            <wp:effectExtent l="0" t="0" r="8890" b="8890"/>
-            <wp:docPr id="3" name="Picture 3" descr="C:\Users\Administrator\AppData\Local\Microsoft\Windows\INetCache\Content.Word\ERD.JPG"/>
+          <wp:inline distT="0" distB="0" distL="0" distR="0" wp14:anchorId="42C0F4BD" wp14:editId="4C73275B">
+            <wp:extent cx="9144000" cy="5934075"/>
+            <wp:effectExtent l="0" t="0" r="0" b="9525"/>
+            <wp:docPr id="1" name="Picture 1"/>
             <wp:cNvGraphicFramePr>
               <a:graphicFrameLocks xmlns:a="http://schemas.openxmlformats.org/drawingml/2006/main" noChangeAspect="1"/>
             </wp:cNvGraphicFramePr>
@@ -924,36 +992,23 @@
               <a:graphicData uri="http://schemas.openxmlformats.org/drawingml/2006/picture">
                 <pic:pic xmlns:pic="http://schemas.openxmlformats.org/drawingml/2006/picture">
                   <pic:nvPicPr>
-                    <pic:cNvPr id="0" name="Picture 1" descr="C:\Users\Administrator\AppData\Local\Microsoft\Windows\INetCache\Content.Word\ERD.JPG"/>
-                    <pic:cNvPicPr>
-                      <a:picLocks noChangeAspect="1" noChangeArrowheads="1"/>
-                    </pic:cNvPicPr>
+                    <pic:cNvPr id="1" name=""/>
+                    <pic:cNvPicPr/>
                   </pic:nvPicPr>
                   <pic:blipFill>
-                    <a:blip r:embed="rId9">
-                      <a:extLst>
-                        <a:ext uri="{28A0092B-C50C-407E-A947-70E740481C1C}">
-                          <a14:useLocalDpi xmlns:a14="http://schemas.microsoft.com/office/drawing/2010/main" val="0"/>
-                        </a:ext>
-                      </a:extLst>
-                    </a:blip>
-                    <a:srcRect/>
+                    <a:blip r:embed="rId9"/>
                     <a:stretch>
                       <a:fillRect/>
                     </a:stretch>
                   </pic:blipFill>
-                  <pic:spPr bwMode="auto">
+                  <pic:spPr>
                     <a:xfrm>
                       <a:off x="0" y="0"/>
-                      <a:ext cx="9135110" cy="5820410"/>
+                      <a:ext cx="9144000" cy="5934075"/>
                     </a:xfrm>
                     <a:prstGeom prst="rect">
                       <a:avLst/>
                     </a:prstGeom>
-                    <a:noFill/>
-                    <a:ln>
-                      <a:noFill/>
-                    </a:ln>
                   </pic:spPr>
                 </pic:pic>
               </a:graphicData>
@@ -961,6 +1016,8 @@
           </wp:inline>
         </w:drawing>
       </w:r>
+      <w:bookmarkStart w:id="0" w:name="_GoBack"/>
+      <w:bookmarkEnd w:id="0"/>
     </w:p>
     <w:sectPr>
       <w:pgSz w:w="15840" w:h="12240" w:orient="landscape"/>
@@ -1857,6 +1914,7 @@
     <w:lsdException w:name="HTML Sample" w:semiHidden="1" w:unhideWhenUsed="1"/>
     <w:lsdException w:name="HTML Typewriter" w:semiHidden="1" w:unhideWhenUsed="1"/>
     <w:lsdException w:name="HTML Variable" w:semiHidden="1" w:unhideWhenUsed="1"/>
+    <w:lsdException w:name="Normal Table" w:semiHidden="1" w:unhideWhenUsed="1"/>
     <w:lsdException w:name="annotation subject" w:semiHidden="1" w:unhideWhenUsed="1"/>
     <w:lsdException w:name="No List" w:semiHidden="1" w:unhideWhenUsed="1"/>
     <w:lsdException w:name="Outline List 1" w:semiHidden="1" w:unhideWhenUsed="1"/>
@@ -1900,8 +1958,10 @@
     <w:lsdException w:name="Table Elegant" w:semiHidden="1" w:unhideWhenUsed="1"/>
     <w:lsdException w:name="Table Professional" w:semiHidden="1" w:unhideWhenUsed="1"/>
     <w:lsdException w:name="Table Subtle 1" w:semiHidden="1" w:unhideWhenUsed="1"/>
+    <w:lsdException w:name="Table Subtle 2" w:semiHidden="1" w:unhideWhenUsed="1"/>
     <w:lsdException w:name="Table Web 1" w:semiHidden="1" w:unhideWhenUsed="1"/>
     <w:lsdException w:name="Table Web 2" w:semiHidden="1" w:unhideWhenUsed="1"/>
+    <w:lsdException w:name="Table Web 3" w:semiHidden="1" w:unhideWhenUsed="1"/>
     <w:lsdException w:name="Balloon Text" w:semiHidden="1" w:unhideWhenUsed="1"/>
     <w:lsdException w:name="Table Grid" w:uiPriority="39"/>
     <w:lsdException w:name="Table Theme" w:semiHidden="1" w:unhideWhenUsed="1"/>

</xml_diff>